<commit_message>
Projektstatusbericht 17.05.19 v3 und HTML/Style Patient anlegen gestartet
</commit_message>
<xml_diff>
--- a/Doku/Projektstatusbericht v1-1.docx
+++ b/Doku/Projektstatusbericht v1-1.docx
@@ -273,6 +273,12 @@
                 <w:lang w:val="en-US"/>
               </w:rPr>
             </w:pPr>
+            <w:r>
+              <w:rPr>
+                <w:lang w:val="en-US"/>
+              </w:rPr>
+              <w:t>E- Mood Tracker - Stimmungstagebuch</w:t>
+            </w:r>
           </w:p>
         </w:tc>
         <w:tc>
@@ -2179,12 +2185,12 @@
           <w:tcPr>
             <w:tcW w:w="342" w:type="dxa"/>
             <w:tcBorders>
-              <w:top w:val="single" w:sz="4" w:space="0" w:color="000000"/>
-              <w:left w:val="single" w:sz="18" w:space="0" w:color="000000"/>
-              <w:bottom w:val="single" w:sz="4" w:space="0" w:color="000000"/>
-              <w:right w:val="single" w:sz="4" w:space="0" w:color="000000"/>
-            </w:tcBorders>
-            <w:shd w:val="clear" w:color="auto" w:fill="auto"/>
+              <w:top w:val="single" w:sz="18" w:space="0" w:color="000000"/>
+              <w:left w:val="single" w:sz="18" w:space="0" w:color="000000"/>
+              <w:bottom w:val="single" w:sz="4" w:space="0" w:color="000000"/>
+              <w:right w:val="single" w:sz="4" w:space="0" w:color="000000"/>
+            </w:tcBorders>
+            <w:shd w:val="clear" w:color="auto" w:fill="C5E0B3" w:themeFill="accent6" w:themeFillTint="66"/>
           </w:tcPr>
           <w:p>
             <w:pPr>
@@ -2207,12 +2213,12 @@
             <w:tcW w:w="2690" w:type="dxa"/>
             <w:gridSpan w:val="2"/>
             <w:tcBorders>
-              <w:top w:val="single" w:sz="4" w:space="0" w:color="000000"/>
-              <w:left w:val="single" w:sz="4" w:space="0" w:color="000000"/>
-              <w:bottom w:val="single" w:sz="4" w:space="0" w:color="000000"/>
-              <w:right w:val="single" w:sz="4" w:space="0" w:color="000000"/>
-            </w:tcBorders>
-            <w:shd w:val="clear" w:color="auto" w:fill="auto"/>
+              <w:top w:val="single" w:sz="18" w:space="0" w:color="000000"/>
+              <w:left w:val="single" w:sz="4" w:space="0" w:color="000000"/>
+              <w:bottom w:val="single" w:sz="4" w:space="0" w:color="000000"/>
+              <w:right w:val="single" w:sz="4" w:space="0" w:color="000000"/>
+            </w:tcBorders>
+            <w:shd w:val="clear" w:color="auto" w:fill="C5E0B3" w:themeFill="accent6" w:themeFillTint="66"/>
           </w:tcPr>
           <w:p>
             <w:pPr>
@@ -2235,12 +2241,12 @@
             <w:tcW w:w="1588" w:type="dxa"/>
             <w:gridSpan w:val="2"/>
             <w:tcBorders>
-              <w:top w:val="single" w:sz="4" w:space="0" w:color="000000"/>
+              <w:top w:val="single" w:sz="18" w:space="0" w:color="000000"/>
               <w:left w:val="single" w:sz="4" w:space="0" w:color="000000"/>
               <w:bottom w:val="single" w:sz="4" w:space="0" w:color="000000"/>
               <w:right w:val="single" w:sz="8" w:space="0" w:color="000000"/>
             </w:tcBorders>
-            <w:shd w:val="clear" w:color="auto" w:fill="auto"/>
+            <w:shd w:val="clear" w:color="auto" w:fill="C5E0B3" w:themeFill="accent6" w:themeFillTint="66"/>
           </w:tcPr>
           <w:p>
             <w:pPr>
@@ -2262,12 +2268,12 @@
           <w:tcPr>
             <w:tcW w:w="513" w:type="dxa"/>
             <w:tcBorders>
-              <w:top w:val="single" w:sz="4" w:space="0" w:color="000000"/>
+              <w:top w:val="single" w:sz="18" w:space="0" w:color="000000"/>
               <w:left w:val="single" w:sz="8" w:space="0" w:color="000000"/>
               <w:bottom w:val="single" w:sz="4" w:space="0" w:color="000000"/>
               <w:right w:val="single" w:sz="18" w:space="0" w:color="000000"/>
             </w:tcBorders>
-            <w:shd w:val="clear" w:color="auto" w:fill="auto"/>
+            <w:shd w:val="clear" w:color="auto" w:fill="C5E0B3" w:themeFill="accent6" w:themeFillTint="66"/>
           </w:tcPr>
           <w:p>
             <w:pPr>
@@ -2282,6 +2288,12 @@
                 <w:bCs/>
               </w:rPr>
               <w:t>100</w:t>
+            </w:r>
+            <w:r>
+              <w:rPr>
+                <w:bCs/>
+              </w:rPr>
+              <w:t>%</w:t>
             </w:r>
           </w:p>
         </w:tc>
@@ -2290,12 +2302,12 @@
             <w:tcW w:w="963" w:type="dxa"/>
             <w:gridSpan w:val="2"/>
             <w:tcBorders>
-              <w:top w:val="single" w:sz="4" w:space="0" w:color="000000"/>
-              <w:left w:val="single" w:sz="18" w:space="0" w:color="000000"/>
-              <w:bottom w:val="single" w:sz="4" w:space="0" w:color="000000"/>
-              <w:right w:val="single" w:sz="4" w:space="0" w:color="000000"/>
-            </w:tcBorders>
-            <w:shd w:val="clear" w:color="auto" w:fill="auto"/>
+              <w:top w:val="single" w:sz="18" w:space="0" w:color="000000"/>
+              <w:left w:val="single" w:sz="18" w:space="0" w:color="000000"/>
+              <w:bottom w:val="single" w:sz="4" w:space="0" w:color="000000"/>
+              <w:right w:val="single" w:sz="4" w:space="0" w:color="000000"/>
+            </w:tcBorders>
+            <w:shd w:val="clear" w:color="auto" w:fill="C5E0B3" w:themeFill="accent6" w:themeFillTint="66"/>
           </w:tcPr>
           <w:p>
             <w:pPr>
@@ -2317,33 +2329,39 @@
           <w:tcPr>
             <w:tcW w:w="687" w:type="dxa"/>
             <w:tcBorders>
-              <w:top w:val="single" w:sz="4" w:space="0" w:color="000000"/>
-              <w:left w:val="single" w:sz="4" w:space="0" w:color="000000"/>
-              <w:bottom w:val="single" w:sz="4" w:space="0" w:color="000000"/>
-              <w:right w:val="single" w:sz="18" w:space="0" w:color="000000"/>
-            </w:tcBorders>
-            <w:shd w:val="clear" w:color="auto" w:fill="auto"/>
-          </w:tcPr>
-          <w:p>
-            <w:pPr>
-              <w:pStyle w:val="StandardmitEA"/>
-              <w:jc w:val="center"/>
-              <w:rPr>
-                <w:bCs/>
-              </w:rPr>
-            </w:pPr>
+              <w:top w:val="single" w:sz="18" w:space="0" w:color="000000"/>
+              <w:left w:val="single" w:sz="4" w:space="0" w:color="000000"/>
+              <w:bottom w:val="single" w:sz="4" w:space="0" w:color="000000"/>
+              <w:right w:val="single" w:sz="18" w:space="0" w:color="000000"/>
+            </w:tcBorders>
+            <w:shd w:val="clear" w:color="auto" w:fill="C5E0B3" w:themeFill="accent6" w:themeFillTint="66"/>
+          </w:tcPr>
+          <w:p>
+            <w:pPr>
+              <w:pStyle w:val="StandardmitEA"/>
+              <w:jc w:val="center"/>
+              <w:rPr>
+                <w:bCs/>
+              </w:rPr>
+            </w:pPr>
+            <w:r>
+              <w:rPr>
+                <w:bCs/>
+              </w:rPr>
+              <w:t>05.04.19</w:t>
+            </w:r>
           </w:p>
         </w:tc>
         <w:tc>
           <w:tcPr>
             <w:tcW w:w="551" w:type="dxa"/>
             <w:tcBorders>
-              <w:top w:val="single" w:sz="4" w:space="0" w:color="000000"/>
-              <w:left w:val="single" w:sz="18" w:space="0" w:color="000000"/>
-              <w:bottom w:val="single" w:sz="4" w:space="0" w:color="000000"/>
-              <w:right w:val="single" w:sz="18" w:space="0" w:color="000000"/>
-            </w:tcBorders>
-            <w:shd w:val="clear" w:color="auto" w:fill="auto"/>
+              <w:top w:val="single" w:sz="18" w:space="0" w:color="000000"/>
+              <w:left w:val="single" w:sz="18" w:space="0" w:color="000000"/>
+              <w:bottom w:val="single" w:sz="4" w:space="0" w:color="000000"/>
+              <w:right w:val="single" w:sz="18" w:space="0" w:color="000000"/>
+            </w:tcBorders>
+            <w:shd w:val="clear" w:color="auto" w:fill="C5E0B3" w:themeFill="accent6" w:themeFillTint="66"/>
           </w:tcPr>
           <w:p>
             <w:pPr>
@@ -2359,12 +2377,12 @@
           <w:tcPr>
             <w:tcW w:w="953" w:type="dxa"/>
             <w:tcBorders>
-              <w:top w:val="single" w:sz="4" w:space="0" w:color="000000"/>
-              <w:left w:val="single" w:sz="18" w:space="0" w:color="000000"/>
-              <w:bottom w:val="single" w:sz="4" w:space="0" w:color="000000"/>
-              <w:right w:val="single" w:sz="4" w:space="0" w:color="000000"/>
-            </w:tcBorders>
-            <w:shd w:val="clear" w:color="auto" w:fill="auto"/>
+              <w:top w:val="single" w:sz="18" w:space="0" w:color="000000"/>
+              <w:left w:val="single" w:sz="18" w:space="0" w:color="000000"/>
+              <w:bottom w:val="single" w:sz="4" w:space="0" w:color="000000"/>
+              <w:right w:val="single" w:sz="4" w:space="0" w:color="000000"/>
+            </w:tcBorders>
+            <w:shd w:val="clear" w:color="auto" w:fill="C5E0B3" w:themeFill="accent6" w:themeFillTint="66"/>
           </w:tcPr>
           <w:p>
             <w:pPr>
@@ -2386,12 +2404,12 @@
           <w:tcPr>
             <w:tcW w:w="953" w:type="dxa"/>
             <w:tcBorders>
-              <w:top w:val="single" w:sz="4" w:space="0" w:color="000000"/>
-              <w:left w:val="single" w:sz="4" w:space="0" w:color="000000"/>
-              <w:bottom w:val="single" w:sz="4" w:space="0" w:color="000000"/>
-              <w:right w:val="single" w:sz="18" w:space="0" w:color="000000"/>
-            </w:tcBorders>
-            <w:shd w:val="clear" w:color="auto" w:fill="auto"/>
+              <w:top w:val="single" w:sz="18" w:space="0" w:color="000000"/>
+              <w:left w:val="single" w:sz="4" w:space="0" w:color="000000"/>
+              <w:bottom w:val="single" w:sz="4" w:space="0" w:color="000000"/>
+              <w:right w:val="single" w:sz="18" w:space="0" w:color="000000"/>
+            </w:tcBorders>
+            <w:shd w:val="clear" w:color="auto" w:fill="C5E0B3" w:themeFill="accent6" w:themeFillTint="66"/>
           </w:tcPr>
           <w:p>
             <w:pPr>
@@ -2407,12 +2425,12 @@
           <w:tcPr>
             <w:tcW w:w="954" w:type="dxa"/>
             <w:tcBorders>
-              <w:top w:val="single" w:sz="4" w:space="0" w:color="000000"/>
-              <w:left w:val="single" w:sz="18" w:space="0" w:color="000000"/>
-              <w:bottom w:val="single" w:sz="4" w:space="0" w:color="000000"/>
-              <w:right w:val="single" w:sz="4" w:space="0" w:color="000000"/>
-            </w:tcBorders>
-            <w:shd w:val="clear" w:color="auto" w:fill="auto"/>
+              <w:top w:val="single" w:sz="18" w:space="0" w:color="000000"/>
+              <w:left w:val="single" w:sz="18" w:space="0" w:color="000000"/>
+              <w:bottom w:val="single" w:sz="4" w:space="0" w:color="000000"/>
+              <w:right w:val="single" w:sz="4" w:space="0" w:color="000000"/>
+            </w:tcBorders>
+            <w:shd w:val="clear" w:color="auto" w:fill="C5E0B3" w:themeFill="accent6" w:themeFillTint="66"/>
           </w:tcPr>
           <w:p>
             <w:pPr>
@@ -2429,12 +2447,12 @@
             <w:tcW w:w="953" w:type="dxa"/>
             <w:gridSpan w:val="2"/>
             <w:tcBorders>
-              <w:top w:val="single" w:sz="4" w:space="0" w:color="000000"/>
-              <w:left w:val="single" w:sz="4" w:space="0" w:color="000000"/>
-              <w:bottom w:val="single" w:sz="4" w:space="0" w:color="000000"/>
-              <w:right w:val="single" w:sz="4" w:space="0" w:color="000000"/>
-            </w:tcBorders>
-            <w:shd w:val="clear" w:color="auto" w:fill="auto"/>
+              <w:top w:val="single" w:sz="18" w:space="0" w:color="000000"/>
+              <w:left w:val="single" w:sz="4" w:space="0" w:color="000000"/>
+              <w:bottom w:val="single" w:sz="4" w:space="0" w:color="000000"/>
+              <w:right w:val="single" w:sz="4" w:space="0" w:color="000000"/>
+            </w:tcBorders>
+            <w:shd w:val="clear" w:color="auto" w:fill="C5E0B3" w:themeFill="accent6" w:themeFillTint="66"/>
           </w:tcPr>
           <w:p>
             <w:pPr>
@@ -2450,21 +2468,27 @@
           <w:tcPr>
             <w:tcW w:w="954" w:type="dxa"/>
             <w:tcBorders>
-              <w:top w:val="single" w:sz="4" w:space="0" w:color="000000"/>
-              <w:left w:val="single" w:sz="4" w:space="0" w:color="000000"/>
-              <w:bottom w:val="single" w:sz="4" w:space="0" w:color="000000"/>
-              <w:right w:val="single" w:sz="18" w:space="0" w:color="000000"/>
-            </w:tcBorders>
-            <w:shd w:val="clear" w:color="auto" w:fill="auto"/>
-          </w:tcPr>
-          <w:p>
-            <w:pPr>
-              <w:pStyle w:val="StandardmitEA"/>
-              <w:jc w:val="center"/>
-              <w:rPr>
-                <w:bCs/>
-              </w:rPr>
-            </w:pPr>
+              <w:top w:val="single" w:sz="18" w:space="0" w:color="000000"/>
+              <w:left w:val="single" w:sz="4" w:space="0" w:color="000000"/>
+              <w:bottom w:val="single" w:sz="4" w:space="0" w:color="000000"/>
+              <w:right w:val="single" w:sz="18" w:space="0" w:color="000000"/>
+            </w:tcBorders>
+            <w:shd w:val="clear" w:color="auto" w:fill="C5E0B3" w:themeFill="accent6" w:themeFillTint="66"/>
+          </w:tcPr>
+          <w:p>
+            <w:pPr>
+              <w:pStyle w:val="StandardmitEA"/>
+              <w:jc w:val="center"/>
+              <w:rPr>
+                <w:bCs/>
+              </w:rPr>
+            </w:pPr>
+            <w:r>
+              <w:rPr>
+                <w:bCs/>
+              </w:rPr>
+              <w:t>35 h</w:t>
+            </w:r>
           </w:p>
         </w:tc>
         <w:tc>
@@ -2472,12 +2496,12 @@
             <w:tcW w:w="2751" w:type="dxa"/>
             <w:gridSpan w:val="2"/>
             <w:tcBorders>
-              <w:top w:val="single" w:sz="4" w:space="0" w:color="000000"/>
-              <w:left w:val="single" w:sz="18" w:space="0" w:color="000000"/>
-              <w:bottom w:val="single" w:sz="4" w:space="0" w:color="000000"/>
-              <w:right w:val="single" w:sz="18" w:space="0" w:color="000000"/>
-            </w:tcBorders>
-            <w:shd w:val="clear" w:color="auto" w:fill="auto"/>
+              <w:top w:val="single" w:sz="18" w:space="0" w:color="000000"/>
+              <w:left w:val="single" w:sz="18" w:space="0" w:color="000000"/>
+              <w:bottom w:val="single" w:sz="4" w:space="0" w:color="000000"/>
+              <w:right w:val="single" w:sz="18" w:space="0" w:color="000000"/>
+            </w:tcBorders>
+            <w:shd w:val="clear" w:color="auto" w:fill="C5E0B3" w:themeFill="accent6" w:themeFillTint="66"/>
           </w:tcPr>
           <w:p>
             <w:pPr>
@@ -2503,7 +2527,7 @@
               <w:bottom w:val="single" w:sz="12" w:space="0" w:color="000000"/>
               <w:right w:val="single" w:sz="4" w:space="0" w:color="000000"/>
             </w:tcBorders>
-            <w:shd w:val="clear" w:color="auto" w:fill="auto"/>
+            <w:shd w:val="clear" w:color="auto" w:fill="FFE599" w:themeFill="accent4" w:themeFillTint="66"/>
           </w:tcPr>
           <w:p>
             <w:pPr>
@@ -2531,7 +2555,7 @@
               <w:bottom w:val="single" w:sz="12" w:space="0" w:color="000000"/>
               <w:right w:val="single" w:sz="8" w:space="0" w:color="000000"/>
             </w:tcBorders>
-            <w:shd w:val="clear" w:color="auto" w:fill="auto"/>
+            <w:shd w:val="clear" w:color="auto" w:fill="FFE599" w:themeFill="accent4" w:themeFillTint="66"/>
           </w:tcPr>
           <w:p>
             <w:pPr>
@@ -2559,7 +2583,7 @@
               <w:bottom w:val="single" w:sz="12" w:space="0" w:color="000000"/>
               <w:right w:val="single" w:sz="4" w:space="0" w:color="000000"/>
             </w:tcBorders>
-            <w:shd w:val="clear" w:color="auto" w:fill="auto"/>
+            <w:shd w:val="clear" w:color="auto" w:fill="FFE599" w:themeFill="accent4" w:themeFillTint="66"/>
           </w:tcPr>
           <w:p>
             <w:pPr>
@@ -2586,7 +2610,7 @@
               <w:bottom w:val="single" w:sz="12" w:space="0" w:color="000000"/>
               <w:right w:val="single" w:sz="18" w:space="0" w:color="000000"/>
             </w:tcBorders>
-            <w:shd w:val="clear" w:color="auto" w:fill="auto"/>
+            <w:shd w:val="clear" w:color="auto" w:fill="FFE599" w:themeFill="accent4" w:themeFillTint="66"/>
           </w:tcPr>
           <w:p>
             <w:pPr>
@@ -2620,7 +2644,7 @@
               <w:bottom w:val="single" w:sz="12" w:space="0" w:color="000000"/>
               <w:right w:val="single" w:sz="4" w:space="0" w:color="000000"/>
             </w:tcBorders>
-            <w:shd w:val="clear" w:color="auto" w:fill="auto"/>
+            <w:shd w:val="clear" w:color="auto" w:fill="FFE599" w:themeFill="accent4" w:themeFillTint="66"/>
           </w:tcPr>
           <w:p>
             <w:pPr>
@@ -2647,16 +2671,22 @@
               <w:bottom w:val="single" w:sz="12" w:space="0" w:color="000000"/>
               <w:right w:val="single" w:sz="18" w:space="0" w:color="000000"/>
             </w:tcBorders>
-            <w:shd w:val="clear" w:color="auto" w:fill="auto"/>
-          </w:tcPr>
-          <w:p>
-            <w:pPr>
-              <w:pStyle w:val="StandardmitEA"/>
-              <w:jc w:val="center"/>
-              <w:rPr>
-                <w:bCs/>
-              </w:rPr>
-            </w:pPr>
+            <w:shd w:val="clear" w:color="auto" w:fill="FFE599" w:themeFill="accent4" w:themeFillTint="66"/>
+          </w:tcPr>
+          <w:p>
+            <w:pPr>
+              <w:pStyle w:val="StandardmitEA"/>
+              <w:jc w:val="center"/>
+              <w:rPr>
+                <w:bCs/>
+              </w:rPr>
+            </w:pPr>
+            <w:r>
+              <w:rPr>
+                <w:bCs/>
+              </w:rPr>
+              <w:t>10.05.19</w:t>
+            </w:r>
           </w:p>
         </w:tc>
         <w:tc>
@@ -2668,7 +2698,7 @@
               <w:bottom w:val="single" w:sz="12" w:space="0" w:color="000000"/>
               <w:right w:val="single" w:sz="18" w:space="0" w:color="000000"/>
             </w:tcBorders>
-            <w:shd w:val="clear" w:color="auto" w:fill="auto"/>
+            <w:shd w:val="clear" w:color="auto" w:fill="FFE599" w:themeFill="accent4" w:themeFillTint="66"/>
           </w:tcPr>
           <w:p>
             <w:pPr>
@@ -2689,21 +2719,27 @@
               <w:bottom w:val="single" w:sz="12" w:space="0" w:color="000000"/>
               <w:right w:val="single" w:sz="4" w:space="0" w:color="000000"/>
             </w:tcBorders>
-            <w:shd w:val="clear" w:color="auto" w:fill="auto"/>
-          </w:tcPr>
-          <w:p>
-            <w:pPr>
-              <w:pStyle w:val="StandardmitEA"/>
-              <w:jc w:val="center"/>
-              <w:rPr>
-                <w:bCs/>
-              </w:rPr>
-            </w:pPr>
-            <w:r>
-              <w:rPr>
-                <w:bCs/>
-              </w:rPr>
-              <w:t>17.06.19</w:t>
+            <w:shd w:val="clear" w:color="auto" w:fill="FFE599" w:themeFill="accent4" w:themeFillTint="66"/>
+          </w:tcPr>
+          <w:p>
+            <w:pPr>
+              <w:pStyle w:val="StandardmitEA"/>
+              <w:jc w:val="center"/>
+              <w:rPr>
+                <w:bCs/>
+              </w:rPr>
+            </w:pPr>
+            <w:r>
+              <w:rPr>
+                <w:bCs/>
+              </w:rPr>
+              <w:t>14</w:t>
+            </w:r>
+            <w:r>
+              <w:rPr>
+                <w:bCs/>
+              </w:rPr>
+              <w:t>.06.19</w:t>
             </w:r>
           </w:p>
         </w:tc>
@@ -2716,7 +2752,7 @@
               <w:bottom w:val="single" w:sz="12" w:space="0" w:color="000000"/>
               <w:right w:val="single" w:sz="18" w:space="0" w:color="000000"/>
             </w:tcBorders>
-            <w:shd w:val="clear" w:color="auto" w:fill="auto"/>
+            <w:shd w:val="clear" w:color="auto" w:fill="FFE599" w:themeFill="accent4" w:themeFillTint="66"/>
           </w:tcPr>
           <w:p>
             <w:pPr>
@@ -2737,7 +2773,7 @@
               <w:bottom w:val="single" w:sz="12" w:space="0" w:color="000000"/>
               <w:right w:val="single" w:sz="4" w:space="0" w:color="000000"/>
             </w:tcBorders>
-            <w:shd w:val="clear" w:color="auto" w:fill="auto"/>
+            <w:shd w:val="clear" w:color="auto" w:fill="FFE599" w:themeFill="accent4" w:themeFillTint="66"/>
           </w:tcPr>
           <w:p>
             <w:pPr>
@@ -2759,7 +2795,7 @@
               <w:bottom w:val="single" w:sz="12" w:space="0" w:color="000000"/>
               <w:right w:val="single" w:sz="4" w:space="0" w:color="000000"/>
             </w:tcBorders>
-            <w:shd w:val="clear" w:color="auto" w:fill="auto"/>
+            <w:shd w:val="clear" w:color="auto" w:fill="FFE599" w:themeFill="accent4" w:themeFillTint="66"/>
           </w:tcPr>
           <w:p>
             <w:pPr>
@@ -2780,16 +2816,22 @@
               <w:bottom w:val="single" w:sz="12" w:space="0" w:color="000000"/>
               <w:right w:val="single" w:sz="18" w:space="0" w:color="000000"/>
             </w:tcBorders>
-            <w:shd w:val="clear" w:color="auto" w:fill="auto"/>
-          </w:tcPr>
-          <w:p>
-            <w:pPr>
-              <w:pStyle w:val="StandardmitEA"/>
-              <w:jc w:val="center"/>
-              <w:rPr>
-                <w:bCs/>
-              </w:rPr>
-            </w:pPr>
+            <w:shd w:val="clear" w:color="auto" w:fill="FFE599" w:themeFill="accent4" w:themeFillTint="66"/>
+          </w:tcPr>
+          <w:p>
+            <w:pPr>
+              <w:pStyle w:val="StandardmitEA"/>
+              <w:jc w:val="center"/>
+              <w:rPr>
+                <w:bCs/>
+              </w:rPr>
+            </w:pPr>
+            <w:r>
+              <w:rPr>
+                <w:bCs/>
+              </w:rPr>
+              <w:t>15 h</w:t>
+            </w:r>
           </w:p>
         </w:tc>
         <w:tc>
@@ -2802,7 +2844,7 @@
               <w:bottom w:val="single" w:sz="12" w:space="0" w:color="000000"/>
               <w:right w:val="single" w:sz="18" w:space="0" w:color="000000"/>
             </w:tcBorders>
-            <w:shd w:val="clear" w:color="auto" w:fill="auto"/>
+            <w:shd w:val="clear" w:color="auto" w:fill="FFE599" w:themeFill="accent4" w:themeFillTint="66"/>
           </w:tcPr>
           <w:p>
             <w:pPr>
@@ -2823,12 +2865,12 @@
           <w:tcPr>
             <w:tcW w:w="342" w:type="dxa"/>
             <w:tcBorders>
-              <w:top w:val="single" w:sz="4" w:space="0" w:color="000000"/>
-              <w:left w:val="single" w:sz="18" w:space="0" w:color="000000"/>
-              <w:bottom w:val="single" w:sz="4" w:space="0" w:color="000000"/>
-              <w:right w:val="single" w:sz="4" w:space="0" w:color="000000"/>
-            </w:tcBorders>
-            <w:shd w:val="clear" w:color="auto" w:fill="auto"/>
+              <w:top w:val="single" w:sz="12" w:space="0" w:color="000000"/>
+              <w:left w:val="single" w:sz="18" w:space="0" w:color="000000"/>
+              <w:bottom w:val="single" w:sz="4" w:space="0" w:color="000000"/>
+              <w:right w:val="single" w:sz="4" w:space="0" w:color="000000"/>
+            </w:tcBorders>
+            <w:shd w:val="clear" w:color="auto" w:fill="FFE599" w:themeFill="accent4" w:themeFillTint="66"/>
           </w:tcPr>
           <w:p>
             <w:pPr>
@@ -2851,12 +2893,12 @@
             <w:tcW w:w="2690" w:type="dxa"/>
             <w:gridSpan w:val="2"/>
             <w:tcBorders>
-              <w:top w:val="single" w:sz="4" w:space="0" w:color="000000"/>
-              <w:left w:val="single" w:sz="4" w:space="0" w:color="000000"/>
-              <w:bottom w:val="single" w:sz="4" w:space="0" w:color="000000"/>
-              <w:right w:val="single" w:sz="4" w:space="0" w:color="000000"/>
-            </w:tcBorders>
-            <w:shd w:val="clear" w:color="auto" w:fill="auto"/>
+              <w:top w:val="single" w:sz="12" w:space="0" w:color="000000"/>
+              <w:left w:val="single" w:sz="4" w:space="0" w:color="000000"/>
+              <w:bottom w:val="single" w:sz="4" w:space="0" w:color="000000"/>
+              <w:right w:val="single" w:sz="4" w:space="0" w:color="000000"/>
+            </w:tcBorders>
+            <w:shd w:val="clear" w:color="auto" w:fill="FFE599" w:themeFill="accent4" w:themeFillTint="66"/>
           </w:tcPr>
           <w:p>
             <w:pPr>
@@ -2879,12 +2921,12 @@
             <w:tcW w:w="1588" w:type="dxa"/>
             <w:gridSpan w:val="2"/>
             <w:tcBorders>
-              <w:top w:val="single" w:sz="4" w:space="0" w:color="000000"/>
-              <w:left w:val="single" w:sz="4" w:space="0" w:color="000000"/>
-              <w:bottom w:val="single" w:sz="4" w:space="0" w:color="000000"/>
-              <w:right w:val="single" w:sz="4" w:space="0" w:color="000000"/>
-            </w:tcBorders>
-            <w:shd w:val="clear" w:color="auto" w:fill="auto"/>
+              <w:top w:val="single" w:sz="12" w:space="0" w:color="000000"/>
+              <w:left w:val="single" w:sz="4" w:space="0" w:color="000000"/>
+              <w:bottom w:val="single" w:sz="4" w:space="0" w:color="000000"/>
+              <w:right w:val="single" w:sz="4" w:space="0" w:color="000000"/>
+            </w:tcBorders>
+            <w:shd w:val="clear" w:color="auto" w:fill="FFE599" w:themeFill="accent4" w:themeFillTint="66"/>
           </w:tcPr>
           <w:p>
             <w:pPr>
@@ -2906,26 +2948,32 @@
           <w:tcPr>
             <w:tcW w:w="513" w:type="dxa"/>
             <w:tcBorders>
-              <w:top w:val="single" w:sz="4" w:space="0" w:color="000000"/>
-              <w:left w:val="single" w:sz="4" w:space="0" w:color="000000"/>
-              <w:bottom w:val="single" w:sz="4" w:space="0" w:color="000000"/>
-              <w:right w:val="single" w:sz="18" w:space="0" w:color="000000"/>
-            </w:tcBorders>
-            <w:shd w:val="clear" w:color="auto" w:fill="auto"/>
-          </w:tcPr>
-          <w:p>
-            <w:pPr>
-              <w:pStyle w:val="StandardmitEA"/>
-              <w:jc w:val="center"/>
-              <w:rPr>
-                <w:bCs/>
-              </w:rPr>
-            </w:pPr>
-            <w:r>
-              <w:rPr>
-                <w:bCs/>
-              </w:rPr>
-              <w:t>10%</w:t>
+              <w:top w:val="single" w:sz="12" w:space="0" w:color="000000"/>
+              <w:left w:val="single" w:sz="4" w:space="0" w:color="000000"/>
+              <w:bottom w:val="single" w:sz="4" w:space="0" w:color="000000"/>
+              <w:right w:val="single" w:sz="18" w:space="0" w:color="000000"/>
+            </w:tcBorders>
+            <w:shd w:val="clear" w:color="auto" w:fill="FFE599" w:themeFill="accent4" w:themeFillTint="66"/>
+          </w:tcPr>
+          <w:p>
+            <w:pPr>
+              <w:pStyle w:val="StandardmitEA"/>
+              <w:jc w:val="center"/>
+              <w:rPr>
+                <w:bCs/>
+              </w:rPr>
+            </w:pPr>
+            <w:r>
+              <w:rPr>
+                <w:bCs/>
+              </w:rPr>
+              <w:t>50</w:t>
+            </w:r>
+            <w:r>
+              <w:rPr>
+                <w:bCs/>
+              </w:rPr>
+              <w:t>%</w:t>
             </w:r>
           </w:p>
         </w:tc>
@@ -2934,12 +2982,12 @@
             <w:tcW w:w="963" w:type="dxa"/>
             <w:gridSpan w:val="2"/>
             <w:tcBorders>
-              <w:top w:val="single" w:sz="4" w:space="0" w:color="000000"/>
-              <w:left w:val="single" w:sz="18" w:space="0" w:color="000000"/>
-              <w:bottom w:val="single" w:sz="4" w:space="0" w:color="000000"/>
-              <w:right w:val="single" w:sz="4" w:space="0" w:color="000000"/>
-            </w:tcBorders>
-            <w:shd w:val="clear" w:color="auto" w:fill="auto"/>
+              <w:top w:val="single" w:sz="12" w:space="0" w:color="000000"/>
+              <w:left w:val="single" w:sz="18" w:space="0" w:color="000000"/>
+              <w:bottom w:val="single" w:sz="4" w:space="0" w:color="000000"/>
+              <w:right w:val="single" w:sz="4" w:space="0" w:color="000000"/>
+            </w:tcBorders>
+            <w:shd w:val="clear" w:color="auto" w:fill="FFE599" w:themeFill="accent4" w:themeFillTint="66"/>
           </w:tcPr>
           <w:p>
             <w:pPr>
@@ -2961,33 +3009,39 @@
           <w:tcPr>
             <w:tcW w:w="687" w:type="dxa"/>
             <w:tcBorders>
-              <w:top w:val="single" w:sz="4" w:space="0" w:color="000000"/>
-              <w:left w:val="single" w:sz="4" w:space="0" w:color="000000"/>
-              <w:bottom w:val="single" w:sz="4" w:space="0" w:color="000000"/>
-              <w:right w:val="single" w:sz="18" w:space="0" w:color="000000"/>
-            </w:tcBorders>
-            <w:shd w:val="clear" w:color="auto" w:fill="auto"/>
-          </w:tcPr>
-          <w:p>
-            <w:pPr>
-              <w:pStyle w:val="StandardmitEA"/>
-              <w:jc w:val="center"/>
-              <w:rPr>
-                <w:bCs/>
-              </w:rPr>
-            </w:pPr>
+              <w:top w:val="single" w:sz="12" w:space="0" w:color="000000"/>
+              <w:left w:val="single" w:sz="4" w:space="0" w:color="000000"/>
+              <w:bottom w:val="single" w:sz="4" w:space="0" w:color="000000"/>
+              <w:right w:val="single" w:sz="18" w:space="0" w:color="000000"/>
+            </w:tcBorders>
+            <w:shd w:val="clear" w:color="auto" w:fill="FFE599" w:themeFill="accent4" w:themeFillTint="66"/>
+          </w:tcPr>
+          <w:p>
+            <w:pPr>
+              <w:pStyle w:val="StandardmitEA"/>
+              <w:jc w:val="center"/>
+              <w:rPr>
+                <w:bCs/>
+              </w:rPr>
+            </w:pPr>
+            <w:r>
+              <w:rPr>
+                <w:bCs/>
+              </w:rPr>
+              <w:t>13.05.19</w:t>
+            </w:r>
           </w:p>
         </w:tc>
         <w:tc>
           <w:tcPr>
             <w:tcW w:w="551" w:type="dxa"/>
             <w:tcBorders>
-              <w:top w:val="single" w:sz="4" w:space="0" w:color="000000"/>
-              <w:left w:val="single" w:sz="18" w:space="0" w:color="000000"/>
-              <w:bottom w:val="single" w:sz="4" w:space="0" w:color="000000"/>
-              <w:right w:val="single" w:sz="18" w:space="0" w:color="000000"/>
-            </w:tcBorders>
-            <w:shd w:val="clear" w:color="auto" w:fill="auto"/>
+              <w:top w:val="single" w:sz="12" w:space="0" w:color="000000"/>
+              <w:left w:val="single" w:sz="18" w:space="0" w:color="000000"/>
+              <w:bottom w:val="single" w:sz="4" w:space="0" w:color="000000"/>
+              <w:right w:val="single" w:sz="18" w:space="0" w:color="000000"/>
+            </w:tcBorders>
+            <w:shd w:val="clear" w:color="auto" w:fill="FFE599" w:themeFill="accent4" w:themeFillTint="66"/>
           </w:tcPr>
           <w:p>
             <w:pPr>
@@ -3003,12 +3057,12 @@
           <w:tcPr>
             <w:tcW w:w="953" w:type="dxa"/>
             <w:tcBorders>
-              <w:top w:val="single" w:sz="4" w:space="0" w:color="000000"/>
-              <w:left w:val="single" w:sz="18" w:space="0" w:color="000000"/>
-              <w:bottom w:val="single" w:sz="4" w:space="0" w:color="000000"/>
-              <w:right w:val="single" w:sz="4" w:space="0" w:color="000000"/>
-            </w:tcBorders>
-            <w:shd w:val="clear" w:color="auto" w:fill="auto"/>
+              <w:top w:val="single" w:sz="12" w:space="0" w:color="000000"/>
+              <w:left w:val="single" w:sz="18" w:space="0" w:color="000000"/>
+              <w:bottom w:val="single" w:sz="4" w:space="0" w:color="000000"/>
+              <w:right w:val="single" w:sz="4" w:space="0" w:color="000000"/>
+            </w:tcBorders>
+            <w:shd w:val="clear" w:color="auto" w:fill="FFE599" w:themeFill="accent4" w:themeFillTint="66"/>
           </w:tcPr>
           <w:p>
             <w:pPr>
@@ -3030,12 +3084,12 @@
           <w:tcPr>
             <w:tcW w:w="953" w:type="dxa"/>
             <w:tcBorders>
-              <w:top w:val="single" w:sz="4" w:space="0" w:color="000000"/>
-              <w:left w:val="single" w:sz="4" w:space="0" w:color="000000"/>
-              <w:bottom w:val="single" w:sz="4" w:space="0" w:color="000000"/>
-              <w:right w:val="single" w:sz="18" w:space="0" w:color="000000"/>
-            </w:tcBorders>
-            <w:shd w:val="clear" w:color="auto" w:fill="auto"/>
+              <w:top w:val="single" w:sz="12" w:space="0" w:color="000000"/>
+              <w:left w:val="single" w:sz="4" w:space="0" w:color="000000"/>
+              <w:bottom w:val="single" w:sz="4" w:space="0" w:color="000000"/>
+              <w:right w:val="single" w:sz="18" w:space="0" w:color="000000"/>
+            </w:tcBorders>
+            <w:shd w:val="clear" w:color="auto" w:fill="FFE599" w:themeFill="accent4" w:themeFillTint="66"/>
           </w:tcPr>
           <w:p>
             <w:pPr>
@@ -3051,12 +3105,12 @@
           <w:tcPr>
             <w:tcW w:w="954" w:type="dxa"/>
             <w:tcBorders>
-              <w:top w:val="single" w:sz="4" w:space="0" w:color="000000"/>
-              <w:left w:val="single" w:sz="18" w:space="0" w:color="000000"/>
-              <w:bottom w:val="single" w:sz="4" w:space="0" w:color="000000"/>
-              <w:right w:val="single" w:sz="4" w:space="0" w:color="000000"/>
-            </w:tcBorders>
-            <w:shd w:val="clear" w:color="auto" w:fill="auto"/>
+              <w:top w:val="single" w:sz="12" w:space="0" w:color="000000"/>
+              <w:left w:val="single" w:sz="18" w:space="0" w:color="000000"/>
+              <w:bottom w:val="single" w:sz="4" w:space="0" w:color="000000"/>
+              <w:right w:val="single" w:sz="4" w:space="0" w:color="000000"/>
+            </w:tcBorders>
+            <w:shd w:val="clear" w:color="auto" w:fill="FFE599" w:themeFill="accent4" w:themeFillTint="66"/>
           </w:tcPr>
           <w:p>
             <w:pPr>
@@ -3073,12 +3127,12 @@
             <w:tcW w:w="953" w:type="dxa"/>
             <w:gridSpan w:val="2"/>
             <w:tcBorders>
-              <w:top w:val="single" w:sz="4" w:space="0" w:color="000000"/>
-              <w:left w:val="single" w:sz="4" w:space="0" w:color="000000"/>
-              <w:bottom w:val="single" w:sz="4" w:space="0" w:color="000000"/>
-              <w:right w:val="single" w:sz="4" w:space="0" w:color="000000"/>
-            </w:tcBorders>
-            <w:shd w:val="clear" w:color="auto" w:fill="auto"/>
+              <w:top w:val="single" w:sz="12" w:space="0" w:color="000000"/>
+              <w:left w:val="single" w:sz="4" w:space="0" w:color="000000"/>
+              <w:bottom w:val="single" w:sz="4" w:space="0" w:color="000000"/>
+              <w:right w:val="single" w:sz="4" w:space="0" w:color="000000"/>
+            </w:tcBorders>
+            <w:shd w:val="clear" w:color="auto" w:fill="FFE599" w:themeFill="accent4" w:themeFillTint="66"/>
           </w:tcPr>
           <w:p>
             <w:pPr>
@@ -3094,21 +3148,27 @@
           <w:tcPr>
             <w:tcW w:w="954" w:type="dxa"/>
             <w:tcBorders>
-              <w:top w:val="single" w:sz="4" w:space="0" w:color="000000"/>
-              <w:left w:val="single" w:sz="4" w:space="0" w:color="000000"/>
-              <w:bottom w:val="single" w:sz="4" w:space="0" w:color="000000"/>
-              <w:right w:val="single" w:sz="18" w:space="0" w:color="000000"/>
-            </w:tcBorders>
-            <w:shd w:val="clear" w:color="auto" w:fill="auto"/>
-          </w:tcPr>
-          <w:p>
-            <w:pPr>
-              <w:pStyle w:val="StandardmitEA"/>
-              <w:jc w:val="center"/>
-              <w:rPr>
-                <w:bCs/>
-              </w:rPr>
-            </w:pPr>
+              <w:top w:val="single" w:sz="12" w:space="0" w:color="000000"/>
+              <w:left w:val="single" w:sz="4" w:space="0" w:color="000000"/>
+              <w:bottom w:val="single" w:sz="4" w:space="0" w:color="000000"/>
+              <w:right w:val="single" w:sz="18" w:space="0" w:color="000000"/>
+            </w:tcBorders>
+            <w:shd w:val="clear" w:color="auto" w:fill="FFE599" w:themeFill="accent4" w:themeFillTint="66"/>
+          </w:tcPr>
+          <w:p>
+            <w:pPr>
+              <w:pStyle w:val="StandardmitEA"/>
+              <w:jc w:val="center"/>
+              <w:rPr>
+                <w:bCs/>
+              </w:rPr>
+            </w:pPr>
+            <w:r>
+              <w:rPr>
+                <w:bCs/>
+              </w:rPr>
+              <w:t>8 h</w:t>
+            </w:r>
           </w:p>
         </w:tc>
         <w:tc>
@@ -3116,12 +3176,12 @@
             <w:tcW w:w="2751" w:type="dxa"/>
             <w:gridSpan w:val="2"/>
             <w:tcBorders>
-              <w:top w:val="single" w:sz="4" w:space="0" w:color="000000"/>
-              <w:left w:val="single" w:sz="18" w:space="0" w:color="000000"/>
-              <w:bottom w:val="single" w:sz="4" w:space="0" w:color="000000"/>
-              <w:right w:val="single" w:sz="18" w:space="0" w:color="000000"/>
-            </w:tcBorders>
-            <w:shd w:val="clear" w:color="auto" w:fill="auto"/>
+              <w:top w:val="single" w:sz="12" w:space="0" w:color="000000"/>
+              <w:left w:val="single" w:sz="18" w:space="0" w:color="000000"/>
+              <w:bottom w:val="single" w:sz="4" w:space="0" w:color="000000"/>
+              <w:right w:val="single" w:sz="18" w:space="0" w:color="000000"/>
+            </w:tcBorders>
+            <w:shd w:val="clear" w:color="auto" w:fill="FFE599" w:themeFill="accent4" w:themeFillTint="66"/>
           </w:tcPr>
           <w:p>
             <w:pPr>
@@ -3147,7 +3207,7 @@
               <w:bottom w:val="single" w:sz="4" w:space="0" w:color="000000"/>
               <w:right w:val="single" w:sz="4" w:space="0" w:color="000000"/>
             </w:tcBorders>
-            <w:shd w:val="clear" w:color="auto" w:fill="auto"/>
+            <w:shd w:val="clear" w:color="auto" w:fill="FFE599" w:themeFill="accent4" w:themeFillTint="66"/>
           </w:tcPr>
           <w:p>
             <w:pPr>
@@ -3175,7 +3235,7 @@
               <w:bottom w:val="single" w:sz="4" w:space="0" w:color="000000"/>
               <w:right w:val="single" w:sz="4" w:space="0" w:color="000000"/>
             </w:tcBorders>
-            <w:shd w:val="clear" w:color="auto" w:fill="auto"/>
+            <w:shd w:val="clear" w:color="auto" w:fill="FFE599" w:themeFill="accent4" w:themeFillTint="66"/>
           </w:tcPr>
           <w:p>
             <w:pPr>
@@ -3203,7 +3263,7 @@
               <w:bottom w:val="single" w:sz="4" w:space="0" w:color="000000"/>
               <w:right w:val="single" w:sz="4" w:space="0" w:color="000000"/>
             </w:tcBorders>
-            <w:shd w:val="clear" w:color="auto" w:fill="auto"/>
+            <w:shd w:val="clear" w:color="auto" w:fill="FFE599" w:themeFill="accent4" w:themeFillTint="66"/>
           </w:tcPr>
           <w:p>
             <w:pPr>
@@ -3230,21 +3290,27 @@
               <w:bottom w:val="single" w:sz="4" w:space="0" w:color="000000"/>
               <w:right w:val="single" w:sz="18" w:space="0" w:color="000000"/>
             </w:tcBorders>
-            <w:shd w:val="clear" w:color="auto" w:fill="auto"/>
-          </w:tcPr>
-          <w:p>
-            <w:pPr>
-              <w:pStyle w:val="StandardmitEA"/>
-              <w:jc w:val="center"/>
-              <w:rPr>
-                <w:bCs/>
-              </w:rPr>
-            </w:pPr>
-            <w:r>
-              <w:rPr>
-                <w:bCs/>
-              </w:rPr>
-              <w:t>15%</w:t>
+            <w:shd w:val="clear" w:color="auto" w:fill="FFE599" w:themeFill="accent4" w:themeFillTint="66"/>
+          </w:tcPr>
+          <w:p>
+            <w:pPr>
+              <w:pStyle w:val="StandardmitEA"/>
+              <w:jc w:val="center"/>
+              <w:rPr>
+                <w:bCs/>
+              </w:rPr>
+            </w:pPr>
+            <w:r>
+              <w:rPr>
+                <w:bCs/>
+              </w:rPr>
+              <w:t>50</w:t>
+            </w:r>
+            <w:r>
+              <w:rPr>
+                <w:bCs/>
+              </w:rPr>
+              <w:t>%</w:t>
             </w:r>
           </w:p>
         </w:tc>
@@ -3258,7 +3324,7 @@
               <w:bottom w:val="single" w:sz="4" w:space="0" w:color="000000"/>
               <w:right w:val="single" w:sz="4" w:space="0" w:color="000000"/>
             </w:tcBorders>
-            <w:shd w:val="clear" w:color="auto" w:fill="auto"/>
+            <w:shd w:val="clear" w:color="auto" w:fill="FFE599" w:themeFill="accent4" w:themeFillTint="66"/>
           </w:tcPr>
           <w:p>
             <w:pPr>
@@ -3285,16 +3351,22 @@
               <w:bottom w:val="single" w:sz="4" w:space="0" w:color="000000"/>
               <w:right w:val="single" w:sz="18" w:space="0" w:color="000000"/>
             </w:tcBorders>
-            <w:shd w:val="clear" w:color="auto" w:fill="auto"/>
-          </w:tcPr>
-          <w:p>
-            <w:pPr>
-              <w:pStyle w:val="StandardmitEA"/>
-              <w:jc w:val="center"/>
-              <w:rPr>
-                <w:bCs/>
-              </w:rPr>
-            </w:pPr>
+            <w:shd w:val="clear" w:color="auto" w:fill="FFE599" w:themeFill="accent4" w:themeFillTint="66"/>
+          </w:tcPr>
+          <w:p>
+            <w:pPr>
+              <w:pStyle w:val="StandardmitEA"/>
+              <w:jc w:val="center"/>
+              <w:rPr>
+                <w:bCs/>
+              </w:rPr>
+            </w:pPr>
+            <w:r>
+              <w:rPr>
+                <w:bCs/>
+              </w:rPr>
+              <w:t>13.05.19</w:t>
+            </w:r>
           </w:p>
         </w:tc>
         <w:tc>
@@ -3306,7 +3378,7 @@
               <w:bottom w:val="single" w:sz="4" w:space="0" w:color="000000"/>
               <w:right w:val="single" w:sz="18" w:space="0" w:color="000000"/>
             </w:tcBorders>
-            <w:shd w:val="clear" w:color="auto" w:fill="auto"/>
+            <w:shd w:val="clear" w:color="auto" w:fill="FFE599" w:themeFill="accent4" w:themeFillTint="66"/>
           </w:tcPr>
           <w:p>
             <w:pPr>
@@ -3327,7 +3399,7 @@
               <w:bottom w:val="single" w:sz="4" w:space="0" w:color="000000"/>
               <w:right w:val="single" w:sz="4" w:space="0" w:color="000000"/>
             </w:tcBorders>
-            <w:shd w:val="clear" w:color="auto" w:fill="auto"/>
+            <w:shd w:val="clear" w:color="auto" w:fill="FFE599" w:themeFill="accent4" w:themeFillTint="66"/>
           </w:tcPr>
           <w:p>
             <w:pPr>
@@ -3353,7 +3425,7 @@
               <w:bottom w:val="single" w:sz="4" w:space="0" w:color="000000"/>
               <w:right w:val="single" w:sz="18" w:space="0" w:color="000000"/>
             </w:tcBorders>
-            <w:shd w:val="clear" w:color="auto" w:fill="auto"/>
+            <w:shd w:val="clear" w:color="auto" w:fill="FFE599" w:themeFill="accent4" w:themeFillTint="66"/>
           </w:tcPr>
           <w:p>
             <w:pPr>
@@ -3374,7 +3446,7 @@
               <w:bottom w:val="single" w:sz="4" w:space="0" w:color="000000"/>
               <w:right w:val="single" w:sz="4" w:space="0" w:color="000000"/>
             </w:tcBorders>
-            <w:shd w:val="clear" w:color="auto" w:fill="auto"/>
+            <w:shd w:val="clear" w:color="auto" w:fill="FFE599" w:themeFill="accent4" w:themeFillTint="66"/>
           </w:tcPr>
           <w:p>
             <w:pPr>
@@ -3396,7 +3468,7 @@
               <w:bottom w:val="single" w:sz="4" w:space="0" w:color="000000"/>
               <w:right w:val="single" w:sz="4" w:space="0" w:color="000000"/>
             </w:tcBorders>
-            <w:shd w:val="clear" w:color="auto" w:fill="auto"/>
+            <w:shd w:val="clear" w:color="auto" w:fill="FFE599" w:themeFill="accent4" w:themeFillTint="66"/>
           </w:tcPr>
           <w:p>
             <w:pPr>
@@ -3417,16 +3489,22 @@
               <w:bottom w:val="single" w:sz="4" w:space="0" w:color="000000"/>
               <w:right w:val="single" w:sz="18" w:space="0" w:color="000000"/>
             </w:tcBorders>
-            <w:shd w:val="clear" w:color="auto" w:fill="auto"/>
-          </w:tcPr>
-          <w:p>
-            <w:pPr>
-              <w:pStyle w:val="StandardmitEA"/>
-              <w:jc w:val="center"/>
-              <w:rPr>
-                <w:bCs/>
-              </w:rPr>
-            </w:pPr>
+            <w:shd w:val="clear" w:color="auto" w:fill="FFE599" w:themeFill="accent4" w:themeFillTint="66"/>
+          </w:tcPr>
+          <w:p>
+            <w:pPr>
+              <w:pStyle w:val="StandardmitEA"/>
+              <w:jc w:val="center"/>
+              <w:rPr>
+                <w:bCs/>
+              </w:rPr>
+            </w:pPr>
+            <w:r>
+              <w:rPr>
+                <w:bCs/>
+              </w:rPr>
+              <w:t>14 h</w:t>
+            </w:r>
           </w:p>
         </w:tc>
         <w:tc>
@@ -3439,7 +3517,7 @@
               <w:bottom w:val="single" w:sz="4" w:space="0" w:color="000000"/>
               <w:right w:val="single" w:sz="18" w:space="0" w:color="000000"/>
             </w:tcBorders>
-            <w:shd w:val="clear" w:color="auto" w:fill="auto"/>
+            <w:shd w:val="clear" w:color="auto" w:fill="FFE599" w:themeFill="accent4" w:themeFillTint="66"/>
           </w:tcPr>
           <w:p>
             <w:pPr>
@@ -3746,6 +3824,12 @@
                 <w:bCs/>
               </w:rPr>
             </w:pPr>
+            <w:r>
+              <w:rPr>
+                <w:bCs/>
+              </w:rPr>
+              <w:t>12 h</w:t>
+            </w:r>
           </w:p>
         </w:tc>
         <w:tc>
@@ -3784,7 +3868,7 @@
               <w:bottom w:val="single" w:sz="4" w:space="0" w:color="000000"/>
               <w:right w:val="single" w:sz="4" w:space="0" w:color="000000"/>
             </w:tcBorders>
-            <w:shd w:val="clear" w:color="auto" w:fill="auto"/>
+            <w:shd w:val="clear" w:color="auto" w:fill="C5E0B3" w:themeFill="accent6" w:themeFillTint="66"/>
           </w:tcPr>
           <w:p>
             <w:pPr>
@@ -3812,7 +3896,7 @@
               <w:bottom w:val="single" w:sz="4" w:space="0" w:color="000000"/>
               <w:right w:val="single" w:sz="4" w:space="0" w:color="000000"/>
             </w:tcBorders>
-            <w:shd w:val="clear" w:color="auto" w:fill="auto"/>
+            <w:shd w:val="clear" w:color="auto" w:fill="C5E0B3" w:themeFill="accent6" w:themeFillTint="66"/>
           </w:tcPr>
           <w:p>
             <w:pPr>
@@ -3840,7 +3924,7 @@
               <w:bottom w:val="single" w:sz="4" w:space="0" w:color="000000"/>
               <w:right w:val="single" w:sz="4" w:space="0" w:color="000000"/>
             </w:tcBorders>
-            <w:shd w:val="clear" w:color="auto" w:fill="auto"/>
+            <w:shd w:val="clear" w:color="auto" w:fill="C5E0B3" w:themeFill="accent6" w:themeFillTint="66"/>
           </w:tcPr>
           <w:p>
             <w:pPr>
@@ -3867,27 +3951,27 @@
               <w:bottom w:val="single" w:sz="4" w:space="0" w:color="000000"/>
               <w:right w:val="single" w:sz="18" w:space="0" w:color="000000"/>
             </w:tcBorders>
-            <w:shd w:val="clear" w:color="auto" w:fill="auto"/>
-          </w:tcPr>
-          <w:p>
-            <w:pPr>
-              <w:pStyle w:val="StandardmitEA"/>
-              <w:jc w:val="center"/>
-              <w:rPr>
-                <w:bCs/>
-              </w:rPr>
-            </w:pPr>
-            <w:r>
-              <w:rPr>
-                <w:bCs/>
-              </w:rPr>
-              <w:t>10</w:t>
-            </w:r>
-            <w:r>
-              <w:rPr>
-                <w:bCs/>
-              </w:rPr>
-              <w:t>0%</w:t>
+            <w:shd w:val="clear" w:color="auto" w:fill="C5E0B3" w:themeFill="accent6" w:themeFillTint="66"/>
+          </w:tcPr>
+          <w:p>
+            <w:pPr>
+              <w:pStyle w:val="StandardmitEA"/>
+              <w:jc w:val="center"/>
+              <w:rPr>
+                <w:bCs/>
+              </w:rPr>
+            </w:pPr>
+            <w:r>
+              <w:rPr>
+                <w:bCs/>
+              </w:rPr>
+              <w:t>80</w:t>
+            </w:r>
+            <w:r>
+              <w:rPr>
+                <w:bCs/>
+              </w:rPr>
+              <w:t>%</w:t>
             </w:r>
           </w:p>
         </w:tc>
@@ -3901,7 +3985,7 @@
               <w:bottom w:val="single" w:sz="4" w:space="0" w:color="000000"/>
               <w:right w:val="single" w:sz="4" w:space="0" w:color="000000"/>
             </w:tcBorders>
-            <w:shd w:val="clear" w:color="auto" w:fill="auto"/>
+            <w:shd w:val="clear" w:color="auto" w:fill="C5E0B3" w:themeFill="accent6" w:themeFillTint="66"/>
           </w:tcPr>
           <w:p>
             <w:pPr>
@@ -3928,7 +4012,7 @@
               <w:bottom w:val="single" w:sz="4" w:space="0" w:color="000000"/>
               <w:right w:val="single" w:sz="18" w:space="0" w:color="000000"/>
             </w:tcBorders>
-            <w:shd w:val="clear" w:color="auto" w:fill="auto"/>
+            <w:shd w:val="clear" w:color="auto" w:fill="C5E0B3" w:themeFill="accent6" w:themeFillTint="66"/>
           </w:tcPr>
           <w:p>
             <w:pPr>
@@ -3955,7 +4039,7 @@
               <w:bottom w:val="single" w:sz="4" w:space="0" w:color="000000"/>
               <w:right w:val="single" w:sz="18" w:space="0" w:color="000000"/>
             </w:tcBorders>
-            <w:shd w:val="clear" w:color="auto" w:fill="auto"/>
+            <w:shd w:val="clear" w:color="auto" w:fill="C5E0B3" w:themeFill="accent6" w:themeFillTint="66"/>
           </w:tcPr>
           <w:p>
             <w:pPr>
@@ -3976,7 +4060,7 @@
               <w:bottom w:val="single" w:sz="4" w:space="0" w:color="000000"/>
               <w:right w:val="single" w:sz="4" w:space="0" w:color="000000"/>
             </w:tcBorders>
-            <w:shd w:val="clear" w:color="auto" w:fill="auto"/>
+            <w:shd w:val="clear" w:color="auto" w:fill="C5E0B3" w:themeFill="accent6" w:themeFillTint="66"/>
           </w:tcPr>
           <w:p>
             <w:pPr>
@@ -4003,7 +4087,7 @@
               <w:bottom w:val="single" w:sz="4" w:space="0" w:color="000000"/>
               <w:right w:val="single" w:sz="18" w:space="0" w:color="000000"/>
             </w:tcBorders>
-            <w:shd w:val="clear" w:color="auto" w:fill="auto"/>
+            <w:shd w:val="clear" w:color="auto" w:fill="C5E0B3" w:themeFill="accent6" w:themeFillTint="66"/>
           </w:tcPr>
           <w:p>
             <w:pPr>
@@ -4024,7 +4108,7 @@
               <w:bottom w:val="single" w:sz="4" w:space="0" w:color="000000"/>
               <w:right w:val="single" w:sz="4" w:space="0" w:color="000000"/>
             </w:tcBorders>
-            <w:shd w:val="clear" w:color="auto" w:fill="auto"/>
+            <w:shd w:val="clear" w:color="auto" w:fill="C5E0B3" w:themeFill="accent6" w:themeFillTint="66"/>
           </w:tcPr>
           <w:p>
             <w:pPr>
@@ -4046,7 +4130,7 @@
               <w:bottom w:val="single" w:sz="4" w:space="0" w:color="000000"/>
               <w:right w:val="single" w:sz="4" w:space="0" w:color="000000"/>
             </w:tcBorders>
-            <w:shd w:val="clear" w:color="auto" w:fill="auto"/>
+            <w:shd w:val="clear" w:color="auto" w:fill="C5E0B3" w:themeFill="accent6" w:themeFillTint="66"/>
           </w:tcPr>
           <w:p>
             <w:pPr>
@@ -4067,16 +4151,22 @@
               <w:bottom w:val="single" w:sz="4" w:space="0" w:color="000000"/>
               <w:right w:val="single" w:sz="18" w:space="0" w:color="000000"/>
             </w:tcBorders>
-            <w:shd w:val="clear" w:color="auto" w:fill="auto"/>
-          </w:tcPr>
-          <w:p>
-            <w:pPr>
-              <w:pStyle w:val="StandardmitEA"/>
-              <w:jc w:val="center"/>
-              <w:rPr>
-                <w:bCs/>
-              </w:rPr>
-            </w:pPr>
+            <w:shd w:val="clear" w:color="auto" w:fill="C5E0B3" w:themeFill="accent6" w:themeFillTint="66"/>
+          </w:tcPr>
+          <w:p>
+            <w:pPr>
+              <w:pStyle w:val="StandardmitEA"/>
+              <w:jc w:val="center"/>
+              <w:rPr>
+                <w:bCs/>
+              </w:rPr>
+            </w:pPr>
+            <w:r>
+              <w:rPr>
+                <w:bCs/>
+              </w:rPr>
+              <w:t>3 h</w:t>
+            </w:r>
           </w:p>
         </w:tc>
         <w:tc>
@@ -4089,7 +4179,7 @@
               <w:bottom w:val="single" w:sz="4" w:space="0" w:color="000000"/>
               <w:right w:val="single" w:sz="18" w:space="0" w:color="000000"/>
             </w:tcBorders>
-            <w:shd w:val="clear" w:color="auto" w:fill="auto"/>
+            <w:shd w:val="clear" w:color="auto" w:fill="C5E0B3" w:themeFill="accent6" w:themeFillTint="66"/>
           </w:tcPr>
           <w:p>
             <w:pPr>
@@ -4396,6 +4486,12 @@
                 <w:bCs/>
               </w:rPr>
             </w:pPr>
+            <w:r>
+              <w:rPr>
+                <w:bCs/>
+              </w:rPr>
+              <w:t>4 h</w:t>
+            </w:r>
           </w:p>
         </w:tc>
         <w:tc>
@@ -4715,6 +4811,12 @@
                 <w:bCs/>
               </w:rPr>
             </w:pPr>
+            <w:r>
+              <w:rPr>
+                <w:bCs/>
+              </w:rPr>
+              <w:t>25 h</w:t>
+            </w:r>
           </w:p>
         </w:tc>
         <w:tc>
@@ -5034,6 +5136,12 @@
                 <w:bCs/>
               </w:rPr>
             </w:pPr>
+            <w:r>
+              <w:rPr>
+                <w:bCs/>
+              </w:rPr>
+              <w:t>6 h</w:t>
+            </w:r>
           </w:p>
         </w:tc>
         <w:tc>
@@ -5353,289 +5461,12 @@
                 <w:bCs/>
               </w:rPr>
             </w:pPr>
-          </w:p>
-        </w:tc>
-        <w:tc>
-          <w:tcPr>
-            <w:tcW w:w="2751" w:type="dxa"/>
-            <w:gridSpan w:val="2"/>
-            <w:tcBorders>
-              <w:top w:val="single" w:sz="4" w:space="0" w:color="000000"/>
-              <w:left w:val="single" w:sz="18" w:space="0" w:color="000000"/>
-              <w:bottom w:val="single" w:sz="4" w:space="0" w:color="000000"/>
-              <w:right w:val="single" w:sz="18" w:space="0" w:color="000000"/>
-            </w:tcBorders>
-            <w:shd w:val="clear" w:color="auto" w:fill="auto"/>
-          </w:tcPr>
-          <w:p>
-            <w:pPr>
-              <w:pStyle w:val="StandardmitEA"/>
-              <w:jc w:val="center"/>
-              <w:rPr>
-                <w:bCs/>
-              </w:rPr>
-            </w:pPr>
-          </w:p>
-        </w:tc>
-      </w:tr>
-      <w:tr>
-        <w:trPr>
-          <w:trHeight w:val="375"/>
-        </w:trPr>
-        <w:tc>
-          <w:tcPr>
-            <w:tcW w:w="342" w:type="dxa"/>
-            <w:tcBorders>
-              <w:top w:val="single" w:sz="4" w:space="0" w:color="000000"/>
-              <w:left w:val="single" w:sz="18" w:space="0" w:color="000000"/>
-              <w:bottom w:val="single" w:sz="4" w:space="0" w:color="000000"/>
-              <w:right w:val="single" w:sz="4" w:space="0" w:color="000000"/>
-            </w:tcBorders>
-            <w:shd w:val="clear" w:color="auto" w:fill="auto"/>
-          </w:tcPr>
-          <w:p>
-            <w:pPr>
-              <w:pStyle w:val="StandardmitEA"/>
-              <w:jc w:val="center"/>
-              <w:rPr>
-                <w:bCs/>
-              </w:rPr>
-            </w:pPr>
-          </w:p>
-        </w:tc>
-        <w:tc>
-          <w:tcPr>
-            <w:tcW w:w="2690" w:type="dxa"/>
-            <w:gridSpan w:val="2"/>
-            <w:tcBorders>
-              <w:top w:val="single" w:sz="4" w:space="0" w:color="000000"/>
-              <w:left w:val="single" w:sz="4" w:space="0" w:color="000000"/>
-              <w:bottom w:val="single" w:sz="4" w:space="0" w:color="000000"/>
-              <w:right w:val="single" w:sz="4" w:space="0" w:color="000000"/>
-            </w:tcBorders>
-            <w:shd w:val="clear" w:color="auto" w:fill="auto"/>
-          </w:tcPr>
-          <w:p>
-            <w:pPr>
-              <w:pStyle w:val="StandardmitEA"/>
-              <w:jc w:val="center"/>
-              <w:rPr>
-                <w:bCs/>
-              </w:rPr>
-            </w:pPr>
-          </w:p>
-        </w:tc>
-        <w:tc>
-          <w:tcPr>
-            <w:tcW w:w="1588" w:type="dxa"/>
-            <w:gridSpan w:val="2"/>
-            <w:tcBorders>
-              <w:top w:val="single" w:sz="4" w:space="0" w:color="000000"/>
-              <w:left w:val="single" w:sz="4" w:space="0" w:color="000000"/>
-              <w:bottom w:val="single" w:sz="4" w:space="0" w:color="000000"/>
-              <w:right w:val="single" w:sz="4" w:space="0" w:color="000000"/>
-            </w:tcBorders>
-            <w:shd w:val="clear" w:color="auto" w:fill="auto"/>
-          </w:tcPr>
-          <w:p>
-            <w:pPr>
-              <w:pStyle w:val="StandardmitEA"/>
-              <w:jc w:val="center"/>
-              <w:rPr>
-                <w:bCs/>
-              </w:rPr>
-            </w:pPr>
-          </w:p>
-        </w:tc>
-        <w:tc>
-          <w:tcPr>
-            <w:tcW w:w="513" w:type="dxa"/>
-            <w:tcBorders>
-              <w:top w:val="single" w:sz="4" w:space="0" w:color="000000"/>
-              <w:left w:val="single" w:sz="4" w:space="0" w:color="000000"/>
-              <w:bottom w:val="single" w:sz="4" w:space="0" w:color="000000"/>
-              <w:right w:val="single" w:sz="18" w:space="0" w:color="000000"/>
-            </w:tcBorders>
-            <w:shd w:val="clear" w:color="auto" w:fill="auto"/>
-          </w:tcPr>
-          <w:p>
-            <w:pPr>
-              <w:pStyle w:val="StandardmitEA"/>
-              <w:jc w:val="center"/>
-              <w:rPr>
-                <w:bCs/>
-              </w:rPr>
-            </w:pPr>
-          </w:p>
-        </w:tc>
-        <w:tc>
-          <w:tcPr>
-            <w:tcW w:w="963" w:type="dxa"/>
-            <w:gridSpan w:val="2"/>
-            <w:tcBorders>
-              <w:top w:val="single" w:sz="4" w:space="0" w:color="000000"/>
-              <w:left w:val="single" w:sz="18" w:space="0" w:color="000000"/>
-              <w:bottom w:val="single" w:sz="4" w:space="0" w:color="000000"/>
-              <w:right w:val="single" w:sz="4" w:space="0" w:color="000000"/>
-            </w:tcBorders>
-            <w:shd w:val="clear" w:color="auto" w:fill="auto"/>
-          </w:tcPr>
-          <w:p>
-            <w:pPr>
-              <w:pStyle w:val="StandardmitEA"/>
-              <w:jc w:val="center"/>
-              <w:rPr>
-                <w:bCs/>
-              </w:rPr>
-            </w:pPr>
-          </w:p>
-        </w:tc>
-        <w:tc>
-          <w:tcPr>
-            <w:tcW w:w="687" w:type="dxa"/>
-            <w:tcBorders>
-              <w:top w:val="single" w:sz="4" w:space="0" w:color="000000"/>
-              <w:left w:val="single" w:sz="4" w:space="0" w:color="000000"/>
-              <w:bottom w:val="single" w:sz="4" w:space="0" w:color="000000"/>
-              <w:right w:val="single" w:sz="18" w:space="0" w:color="000000"/>
-            </w:tcBorders>
-            <w:shd w:val="clear" w:color="auto" w:fill="auto"/>
-          </w:tcPr>
-          <w:p>
-            <w:pPr>
-              <w:pStyle w:val="StandardmitEA"/>
-              <w:jc w:val="center"/>
-              <w:rPr>
-                <w:bCs/>
-              </w:rPr>
-            </w:pPr>
-          </w:p>
-        </w:tc>
-        <w:tc>
-          <w:tcPr>
-            <w:tcW w:w="551" w:type="dxa"/>
-            <w:tcBorders>
-              <w:top w:val="single" w:sz="4" w:space="0" w:color="000000"/>
-              <w:left w:val="single" w:sz="18" w:space="0" w:color="000000"/>
-              <w:bottom w:val="single" w:sz="4" w:space="0" w:color="000000"/>
-              <w:right w:val="single" w:sz="18" w:space="0" w:color="000000"/>
-            </w:tcBorders>
-            <w:shd w:val="clear" w:color="auto" w:fill="auto"/>
-          </w:tcPr>
-          <w:p>
-            <w:pPr>
-              <w:pStyle w:val="StandardmitEA"/>
-              <w:jc w:val="center"/>
-              <w:rPr>
-                <w:bCs/>
-              </w:rPr>
-            </w:pPr>
-          </w:p>
-        </w:tc>
-        <w:tc>
-          <w:tcPr>
-            <w:tcW w:w="953" w:type="dxa"/>
-            <w:tcBorders>
-              <w:top w:val="single" w:sz="4" w:space="0" w:color="000000"/>
-              <w:left w:val="single" w:sz="18" w:space="0" w:color="000000"/>
-              <w:bottom w:val="single" w:sz="4" w:space="0" w:color="000000"/>
-              <w:right w:val="single" w:sz="4" w:space="0" w:color="000000"/>
-            </w:tcBorders>
-            <w:shd w:val="clear" w:color="auto" w:fill="auto"/>
-          </w:tcPr>
-          <w:p>
-            <w:pPr>
-              <w:pStyle w:val="StandardmitEA"/>
-              <w:jc w:val="center"/>
-              <w:rPr>
-                <w:bCs/>
-              </w:rPr>
-            </w:pPr>
-          </w:p>
-        </w:tc>
-        <w:tc>
-          <w:tcPr>
-            <w:tcW w:w="953" w:type="dxa"/>
-            <w:tcBorders>
-              <w:top w:val="single" w:sz="4" w:space="0" w:color="000000"/>
-              <w:left w:val="single" w:sz="4" w:space="0" w:color="000000"/>
-              <w:bottom w:val="single" w:sz="4" w:space="0" w:color="000000"/>
-              <w:right w:val="single" w:sz="18" w:space="0" w:color="000000"/>
-            </w:tcBorders>
-            <w:shd w:val="clear" w:color="auto" w:fill="auto"/>
-          </w:tcPr>
-          <w:p>
-            <w:pPr>
-              <w:pStyle w:val="StandardmitEA"/>
-              <w:jc w:val="center"/>
-              <w:rPr>
-                <w:bCs/>
-              </w:rPr>
-            </w:pPr>
-          </w:p>
-        </w:tc>
-        <w:tc>
-          <w:tcPr>
-            <w:tcW w:w="954" w:type="dxa"/>
-            <w:tcBorders>
-              <w:top w:val="single" w:sz="4" w:space="0" w:color="000000"/>
-              <w:left w:val="single" w:sz="18" w:space="0" w:color="000000"/>
-              <w:bottom w:val="single" w:sz="4" w:space="0" w:color="000000"/>
-              <w:right w:val="single" w:sz="4" w:space="0" w:color="000000"/>
-            </w:tcBorders>
-            <w:shd w:val="clear" w:color="auto" w:fill="auto"/>
-          </w:tcPr>
-          <w:p>
-            <w:pPr>
-              <w:pStyle w:val="StandardmitEA"/>
-              <w:jc w:val="center"/>
-              <w:rPr>
-                <w:bCs/>
-              </w:rPr>
-            </w:pPr>
-          </w:p>
-        </w:tc>
-        <w:tc>
-          <w:tcPr>
-            <w:tcW w:w="953" w:type="dxa"/>
-            <w:gridSpan w:val="2"/>
-            <w:tcBorders>
-              <w:top w:val="single" w:sz="4" w:space="0" w:color="000000"/>
-              <w:left w:val="single" w:sz="4" w:space="0" w:color="000000"/>
-              <w:bottom w:val="single" w:sz="4" w:space="0" w:color="000000"/>
-              <w:right w:val="single" w:sz="4" w:space="0" w:color="000000"/>
-            </w:tcBorders>
-            <w:shd w:val="clear" w:color="auto" w:fill="auto"/>
-          </w:tcPr>
-          <w:p>
-            <w:pPr>
-              <w:pStyle w:val="StandardmitEA"/>
-              <w:jc w:val="center"/>
-              <w:rPr>
-                <w:bCs/>
-              </w:rPr>
-            </w:pPr>
-          </w:p>
-        </w:tc>
-        <w:tc>
-          <w:tcPr>
-            <w:tcW w:w="954" w:type="dxa"/>
-            <w:tcBorders>
-              <w:top w:val="single" w:sz="4" w:space="0" w:color="000000"/>
-              <w:left w:val="single" w:sz="4" w:space="0" w:color="000000"/>
-              <w:bottom w:val="single" w:sz="4" w:space="0" w:color="000000"/>
-              <w:right w:val="single" w:sz="18" w:space="0" w:color="000000"/>
-            </w:tcBorders>
-            <w:shd w:val="clear" w:color="auto" w:fill="auto"/>
-          </w:tcPr>
-          <w:p>
-            <w:pPr>
-              <w:pStyle w:val="StandardmitEA"/>
-              <w:jc w:val="center"/>
-              <w:rPr>
-                <w:bCs/>
-              </w:rPr>
-            </w:pPr>
+            <w:r>
+              <w:rPr>
+                <w:bCs/>
+              </w:rPr>
+              <w:t>4 h</w:t>
+            </w:r>
           </w:p>
         </w:tc>
         <w:tc>
@@ -7264,7 +7095,7 @@
   <a:extraClrSchemeLst/>
   <a:extLst>
     <a:ext uri="{05A4C25C-085E-4340-85A3-A5531E510DB2}">
-      <thm15:themeFamily xmlns:thm15="http://schemas.microsoft.com/office/thememl/2012/main" xmlns="" name="Office Theme" id="{62F939B6-93AF-4DB8-9C6B-D6C7DFDC589F}" vid="{4A3C46E8-61CC-4603-A589-7422A47A8E4A}"/>
+      <thm15:themeFamily xmlns="" xmlns:thm15="http://schemas.microsoft.com/office/thememl/2012/main" name="Office Theme" id="{62F939B6-93AF-4DB8-9C6B-D6C7DFDC589F}" vid="{4A3C46E8-61CC-4603-A589-7422A47A8E4A}"/>
     </a:ext>
   </a:extLst>
 </a:theme>
@@ -7275,7 +7106,7 @@
 </file>
 
 <file path=customXml/itemProps1.xml><?xml version="1.0" encoding="utf-8"?>
-<ds:datastoreItem xmlns:ds="http://schemas.openxmlformats.org/officeDocument/2006/customXml" ds:itemID="{6B65BD98-2E46-474A-A315-5434D856876D}">
+<ds:datastoreItem xmlns:ds="http://schemas.openxmlformats.org/officeDocument/2006/customXml" ds:itemID="{AA4011A9-E7F6-4440-8B8F-D1AE1AF2E228}">
   <ds:schemaRefs>
     <ds:schemaRef ds:uri="http://schemas.openxmlformats.org/officeDocument/2006/bibliography"/>
   </ds:schemaRefs>

</xml_diff>